<commit_message>
Couple of small updates and changes
Corrected a typo in the concept, added some more fluff to the events.
</commit_message>
<xml_diff>
--- a/LORAI - Concept Paper.docx
+++ b/LORAI - Concept Paper.docx
@@ -252,6 +252,13 @@
     </w:p>
     <w:sdt>
       <w:sdtPr>
+        <w:rPr>
+          <w:rFonts w:asciiTheme="minorHAnsi" w:eastAsiaTheme="minorHAnsi" w:hAnsiTheme="minorHAnsi" w:cstheme="minorBidi"/>
+          <w:color w:val="auto"/>
+          <w:sz w:val="22"/>
+          <w:szCs w:val="22"/>
+          <w:lang w:eastAsia="en-US"/>
+        </w:rPr>
         <w:id w:val="1175373953"/>
         <w:docPartObj>
           <w:docPartGallery w:val="Table of Contents"/>
@@ -260,13 +267,8 @@
       </w:sdtPr>
       <w:sdtEndPr>
         <w:rPr>
-          <w:rFonts w:asciiTheme="minorHAnsi" w:eastAsiaTheme="minorHAnsi" w:hAnsiTheme="minorHAnsi" w:cstheme="minorBidi"/>
           <w:b/>
           <w:bCs/>
-          <w:color w:val="auto"/>
-          <w:sz w:val="22"/>
-          <w:szCs w:val="22"/>
-          <w:lang w:eastAsia="en-US"/>
         </w:rPr>
       </w:sdtEndPr>
       <w:sdtContent>
@@ -7470,7 +7472,19 @@
         <w:rPr>
           <w:lang w:val="en-US"/>
         </w:rPr>
-        <w:t xml:space="preserve"> Any time a normal group is deployed, it has a 15 % chance to be upgraded to an Elite group at no additional threat cost. (If the respective normal group is still available.)</w:t>
+        <w:t xml:space="preserve"> Any time a normal group is deployed, it has a 15 % chance to be upgraded to an Elite group at no additional threat cost. (If the respective </w:t>
+      </w:r>
+      <w:r>
+        <w:rPr>
+          <w:lang w:val="en-US"/>
+        </w:rPr>
+        <w:t>Elite</w:t>
+      </w:r>
+      <w:r>
+        <w:rPr>
+          <w:lang w:val="en-US"/>
+        </w:rPr>
+        <w:t xml:space="preserve"> group is still available.)</w:t>
       </w:r>
       <w:r>
         <w:rPr>

</xml_diff>